<commit_message>
Adding Answers till Q16
</commit_message>
<xml_diff>
--- a/Week1/DA - Homework - W1.docx
+++ b/Week1/DA - Homework - W1.docx
@@ -287,15 +287,7 @@
           <w:bCs/>
           <w:color w:val="C00000"/>
         </w:rPr>
-        <w:t>The mean</w:t>
-      </w:r>
-      <w:r>
-        <w:rPr>
-          <w:b/>
-          <w:bCs/>
-          <w:color w:val="C00000"/>
-        </w:rPr>
-        <w:t xml:space="preserve"> gestational age at birth of babies born to smoking mothers is 38.95, compared with 39.45 for non-smoking mothers. Similarly, the median is 39 for smoking mothers and 40 for non-smoking mothers. This suggests that the pregnancy period is shorter for smoking mothers than for non-smoking mothers.</w:t>
+        <w:t>The mean gestational age at birth of babies born to smoking mothers is 38.95, compared with 39.45 for non-smoking mothers. Similarly, the median is 39 for smoking mothers and 40 for non-smoking mothers. This suggests that the pregnancy period is shorter for smoking mothers than for non-smoking mothers.</w:t>
       </w:r>
     </w:p>
     <w:p>
@@ -366,7 +358,23 @@
         <w:t>Q11. Are head circumference data for babies of smoking mothers normally distributed?</w:t>
       </w:r>
     </w:p>
-    <w:p/>
+    <w:p>
+      <w:pPr>
+        <w:rPr>
+          <w:b/>
+          <w:bCs/>
+          <w:color w:val="C00000"/>
+        </w:rPr>
+      </w:pPr>
+      <w:r>
+        <w:rPr>
+          <w:b/>
+          <w:bCs/>
+          <w:color w:val="C00000"/>
+        </w:rPr>
+        <w:t>Yes</w:t>
+      </w:r>
+    </w:p>
     <w:p/>
     <w:p>
       <w:r>
@@ -376,7 +384,23 @@
         <w:t>Q12. What is the significance value for the above on the Shapiro-Wilk test?</w:t>
       </w:r>
     </w:p>
-    <w:p/>
+    <w:p>
+      <w:pPr>
+        <w:rPr>
+          <w:b/>
+          <w:bCs/>
+          <w:color w:val="C00000"/>
+        </w:rPr>
+      </w:pPr>
+      <w:r>
+        <w:rPr>
+          <w:b/>
+          <w:bCs/>
+          <w:color w:val="C00000"/>
+        </w:rPr>
+        <w:t>0.37</w:t>
+      </w:r>
+    </w:p>
     <w:p/>
     <w:p>
       <w:r>
@@ -386,12 +410,24 @@
         <w:t>Q13. What is the standard score (Z-score) for head circumference of 35.05 (X=35.05) in non-smoking mothers?</w:t>
       </w:r>
     </w:p>
-    <w:p/>
-    <w:p>
-      <w:r>
-        <w:t xml:space="preserve"> </w:t>
-      </w:r>
-    </w:p>
+    <w:p>
+      <w:pPr>
+        <w:rPr>
+          <w:b/>
+          <w:bCs/>
+          <w:color w:val="C00000"/>
+        </w:rPr>
+      </w:pPr>
+      <w:r>
+        <w:rPr>
+          <w:b/>
+          <w:bCs/>
+          <w:color w:val="C00000"/>
+        </w:rPr>
+        <w:t>0.00</w:t>
+      </w:r>
+    </w:p>
+    <w:p/>
     <w:p>
       <w:r>
         <w:rPr>
@@ -401,7 +437,113 @@
         <w:t>Q14. How are birth weight data of non-smoking mothers skewed?</w:t>
       </w:r>
     </w:p>
-    <w:p/>
+    <w:p>
+      <w:pPr>
+        <w:rPr>
+          <w:b/>
+          <w:bCs/>
+          <w:color w:val="C00000"/>
+        </w:rPr>
+      </w:pPr>
+      <w:r>
+        <w:rPr>
+          <w:b/>
+          <w:bCs/>
+          <w:color w:val="C00000"/>
+        </w:rPr>
+        <w:t xml:space="preserve">Mode = 2.65 </w:t>
+      </w:r>
+      <w:r>
+        <w:rPr>
+          <w:b/>
+          <w:bCs/>
+          <w:color w:val="C00000"/>
+        </w:rPr>
+        <w:t>– Me</w:t>
+      </w:r>
+      <w:r>
+        <w:rPr>
+          <w:b/>
+          <w:bCs/>
+          <w:color w:val="C00000"/>
+        </w:rPr>
+        <w:t>di</w:t>
+      </w:r>
+      <w:r>
+        <w:rPr>
+          <w:b/>
+          <w:bCs/>
+          <w:color w:val="C00000"/>
+        </w:rPr>
+        <w:t>an = 3.39 – Mean = 3.51</w:t>
+      </w:r>
+    </w:p>
+    <w:p>
+      <w:pPr>
+        <w:rPr>
+          <w:b/>
+          <w:bCs/>
+          <w:color w:val="C00000"/>
+        </w:rPr>
+      </w:pPr>
+      <w:r>
+        <w:rPr>
+          <w:b/>
+          <w:bCs/>
+          <w:color w:val="C00000"/>
+        </w:rPr>
+        <w:t>Mode &lt; Me</w:t>
+      </w:r>
+      <w:r>
+        <w:rPr>
+          <w:b/>
+          <w:bCs/>
+          <w:color w:val="C00000"/>
+        </w:rPr>
+        <w:t>di</w:t>
+      </w:r>
+      <w:r>
+        <w:rPr>
+          <w:b/>
+          <w:bCs/>
+          <w:color w:val="C00000"/>
+        </w:rPr>
+        <w:t xml:space="preserve">an &lt; </w:t>
+      </w:r>
+      <w:r>
+        <w:rPr>
+          <w:b/>
+          <w:bCs/>
+          <w:color w:val="C00000"/>
+        </w:rPr>
+        <w:t>Mean</w:t>
+      </w:r>
+    </w:p>
+    <w:p>
+      <w:pPr>
+        <w:rPr>
+          <w:b/>
+          <w:bCs/>
+          <w:color w:val="C00000"/>
+        </w:rPr>
+      </w:pPr>
+      <w:r>
+        <w:rPr>
+          <w:b/>
+          <w:bCs/>
+          <w:color w:val="C00000"/>
+        </w:rPr>
+        <w:t xml:space="preserve">They are positively </w:t>
+      </w:r>
+      <w:r>
+        <w:rPr>
+          <w:b/>
+          <w:bCs/>
+          <w:color w:val="C00000"/>
+        </w:rPr>
+        <w:t>skewed.</w:t>
+      </w:r>
+    </w:p>
     <w:p/>
     <w:p>
       <w:r>
@@ -411,7 +553,23 @@
         <w:t>Q15. Are birth weight data for babies of smoking mothers normally distributed?</w:t>
       </w:r>
     </w:p>
-    <w:p/>
+    <w:p>
+      <w:pPr>
+        <w:rPr>
+          <w:b/>
+          <w:bCs/>
+          <w:color w:val="C00000"/>
+        </w:rPr>
+      </w:pPr>
+      <w:r>
+        <w:rPr>
+          <w:b/>
+          <w:bCs/>
+          <w:color w:val="C00000"/>
+        </w:rPr>
+        <w:t>Yes</w:t>
+      </w:r>
+    </w:p>
     <w:p/>
     <w:p>
       <w:r>
@@ -421,7 +579,23 @@
         <w:t>Q16. What is the significance value for the above on the Shapiro-Wilk test?</w:t>
       </w:r>
     </w:p>
-    <w:p/>
+    <w:p>
+      <w:pPr>
+        <w:rPr>
+          <w:b/>
+          <w:bCs/>
+          <w:color w:val="C00000"/>
+        </w:rPr>
+      </w:pPr>
+      <w:r>
+        <w:rPr>
+          <w:b/>
+          <w:bCs/>
+          <w:color w:val="C00000"/>
+        </w:rPr>
+        <w:t>0.94</w:t>
+      </w:r>
+    </w:p>
     <w:p/>
     <w:p>
       <w:r>

</xml_diff>

<commit_message>
End of the exercise
</commit_message>
<xml_diff>
--- a/Week1/DA - Homework - W1.docx
+++ b/Week1/DA - Homework - W1.docx
@@ -619,53 +619,157 @@
         <w:t xml:space="preserve"> how confident can you be in saying that a baby's birth weight will be +/- 1 standard deviation from the mean?</w:t>
       </w:r>
     </w:p>
+    <w:p>
+      <w:pPr>
+        <w:rPr>
+          <w:b/>
+          <w:bCs/>
+          <w:color w:val="C00000"/>
+        </w:rPr>
+      </w:pPr>
+      <w:r>
+        <w:rPr>
+          <w:b/>
+          <w:bCs/>
+          <w:color w:val="C00000"/>
+        </w:rPr>
+        <w:t>68.27%</w:t>
+      </w:r>
+    </w:p>
     <w:p/>
+    <w:p>
+      <w:r>
+        <w:rPr>
+          <w:highlight w:val="white"/>
+        </w:rPr>
+        <w:t>Q18. Based on the dataset you have, what is the probability that the birth weight for a baby of a smoking mother will be less than 4.2 kg?</w:t>
+      </w:r>
+    </w:p>
+    <w:p>
+      <w:pPr>
+        <w:rPr>
+          <w:b/>
+          <w:bCs/>
+          <w:color w:val="C00000"/>
+        </w:rPr>
+      </w:pPr>
+      <w:r>
+        <w:rPr>
+          <w:b/>
+          <w:bCs/>
+          <w:color w:val="C00000"/>
+        </w:rPr>
+        <w:t>0.9</w:t>
+      </w:r>
+      <w:r>
+        <w:rPr>
+          <w:b/>
+          <w:bCs/>
+          <w:color w:val="C00000"/>
+        </w:rPr>
+        <w:t>545</w:t>
+      </w:r>
+    </w:p>
     <w:p/>
     <w:p>
       <w:r>
         <w:rPr>
           <w:highlight w:val="white"/>
         </w:rPr>
-        <w:t>Q18. Based on the dataset you have, what is the probability that the birth weight for a baby of a smoking mother will be less than 4.2 kg?</w:t>
+        <w:t>Q19. Are data for length of baby of non-smoking mothers normally distributed?</w:t>
+      </w:r>
+    </w:p>
+    <w:p>
+      <w:pPr>
+        <w:rPr>
+          <w:b/>
+          <w:bCs/>
+          <w:color w:val="C00000"/>
+        </w:rPr>
+      </w:pPr>
+      <w:r>
+        <w:rPr>
+          <w:b/>
+          <w:bCs/>
+          <w:color w:val="C00000"/>
+        </w:rPr>
+        <w:t>Yes</w:t>
       </w:r>
     </w:p>
     <w:p/>
+    <w:p>
+      <w:pPr>
+        <w:rPr>
+          <w:highlight w:val="white"/>
+        </w:rPr>
+      </w:pPr>
+      <w:r>
+        <w:rPr>
+          <w:highlight w:val="white"/>
+        </w:rPr>
+        <w:t>Q20. What is the significance value for the above on the Shapiro-Wilk test?</w:t>
+      </w:r>
+    </w:p>
+    <w:p>
+      <w:pPr>
+        <w:rPr>
+          <w:b/>
+          <w:bCs/>
+          <w:color w:val="C00000"/>
+        </w:rPr>
+      </w:pPr>
+      <w:r>
+        <w:rPr>
+          <w:b/>
+          <w:bCs/>
+          <w:color w:val="C00000"/>
+        </w:rPr>
+        <w:t>0.0</w:t>
+      </w:r>
+      <w:r>
+        <w:rPr>
+          <w:b/>
+          <w:bCs/>
+          <w:color w:val="C00000"/>
+        </w:rPr>
+        <w:t>54</w:t>
+      </w:r>
+    </w:p>
     <w:p/>
     <w:p>
       <w:r>
         <w:rPr>
           <w:highlight w:val="white"/>
         </w:rPr>
-        <w:t>Q19. Are data for length of baby of non-smoking mothers normally distributed?</w:t>
+        <w:t>Q21. What is the standard score for the length of a baby of 48.5cm for non-smoking mothers?</w:t>
+      </w:r>
+    </w:p>
+    <w:p>
+      <w:pPr>
+        <w:rPr>
+          <w:b/>
+          <w:bCs/>
+          <w:color w:val="C00000"/>
+        </w:rPr>
+      </w:pPr>
+      <w:r>
+        <w:rPr>
+          <w:b/>
+          <w:bCs/>
+          <w:color w:val="C00000"/>
+        </w:rPr>
+        <w:t>-</w:t>
+      </w:r>
+      <w:r>
+        <w:rPr>
+          <w:b/>
+          <w:bCs/>
+          <w:color w:val="C00000"/>
+        </w:rPr>
+        <w:t>1.01</w:t>
       </w:r>
     </w:p>
     <w:p/>
-    <w:p/>
-    <w:p>
-      <w:pPr>
-        <w:rPr>
-          <w:highlight w:val="white"/>
-        </w:rPr>
-      </w:pPr>
-      <w:r>
-        <w:rPr>
-          <w:highlight w:val="white"/>
-        </w:rPr>
-        <w:t>Q20. What is the significance value for the above on the Shapiro-Wilk test?</w:t>
-      </w:r>
-    </w:p>
-    <w:p/>
-    <w:p/>
-    <w:p>
-      <w:r>
-        <w:rPr>
-          <w:highlight w:val="white"/>
-        </w:rPr>
-        <w:t>Q21. What is the standard score for the length of a baby of 48.5cm for non-smoking mothers?</w:t>
-      </w:r>
-    </w:p>
-    <w:p/>
-    <w:p/>
     <w:p>
       <w:r>
         <w:rPr>
@@ -674,7 +778,31 @@
         <w:t>Q22. Based on the dataset you have, what is the probability that the length of baby for non-smoking mothers will be more than 55 cm?</w:t>
       </w:r>
     </w:p>
-    <w:p/>
+    <w:p>
+      <w:pPr>
+        <w:rPr>
+          <w:b/>
+          <w:bCs/>
+          <w:color w:val="C00000"/>
+        </w:rPr>
+      </w:pPr>
+      <w:r>
+        <w:rPr>
+          <w:b/>
+          <w:bCs/>
+          <w:color w:val="C00000"/>
+        </w:rPr>
+        <w:t>0.</w:t>
+      </w:r>
+      <w:r>
+        <w:rPr>
+          <w:b/>
+          <w:bCs/>
+          <w:color w:val="C00000"/>
+        </w:rPr>
+        <w:t>836</w:t>
+      </w:r>
+    </w:p>
     <w:sectPr>
       <w:pgSz w:w="11906" w:h="16838"/>
       <w:pgMar w:top="1440" w:right="1440" w:bottom="1440" w:left="1440" w:header="708" w:footer="708" w:gutter="0"/>

</xml_diff>